<commit_message>
changes b4 lab ese
</commit_message>
<xml_diff>
--- a/000_LAB_ESE/OOP Problem Statement 2024-25 Sem 2.docx
+++ b/000_LAB_ESE/OOP Problem Statement 2024-25 Sem 2.docx
@@ -1,6 +1,6 @@
 
 <file path=word/document.xml><?xml version="1.0" encoding="utf-8"?>
-<w:document xmlns:wpc="http://schemas.microsoft.com/office/word/2010/wordprocessingCanvas" xmlns:mc="http://schemas.openxmlformats.org/markup-compatibility/2006" xmlns:o="urn:schemas-microsoft-com:office:office" xmlns:r="http://schemas.openxmlformats.org/officeDocument/2006/relationships" xmlns:m="http://schemas.openxmlformats.org/officeDocument/2006/math" xmlns:v="urn:schemas-microsoft-com:vml" xmlns:wp14="http://schemas.microsoft.com/office/word/2010/wordprocessingDrawing" xmlns:wp="http://schemas.openxmlformats.org/drawingml/2006/wordprocessingDrawing" xmlns:w10="urn:schemas-microsoft-com:office:word" xmlns:w="http://schemas.openxmlformats.org/wordprocessingml/2006/main" xmlns:w14="http://schemas.microsoft.com/office/word/2010/wordml" xmlns:w15="http://schemas.microsoft.com/office/word/2012/wordml" xmlns:wpg="http://schemas.microsoft.com/office/word/2010/wordprocessingGroup" xmlns:wpi="http://schemas.microsoft.com/office/word/2010/wordprocessingInk" xmlns:wne="http://schemas.microsoft.com/office/word/2006/wordml" xmlns:wps="http://schemas.microsoft.com/office/word/2010/wordprocessingShape" mc:Ignorable="w14 w15 wp14">
+<w:document xmlns:wpc="http://schemas.microsoft.com/office/word/2010/wordprocessingCanvas" xmlns:cx="http://schemas.microsoft.com/office/drawing/2014/chartex" xmlns:mc="http://schemas.openxmlformats.org/markup-compatibility/2006" xmlns:o="urn:schemas-microsoft-com:office:office" xmlns:r="http://schemas.openxmlformats.org/officeDocument/2006/relationships" xmlns:m="http://schemas.openxmlformats.org/officeDocument/2006/math" xmlns:v="urn:schemas-microsoft-com:vml" xmlns:wp14="http://schemas.microsoft.com/office/word/2010/wordprocessingDrawing" xmlns:wp="http://schemas.openxmlformats.org/drawingml/2006/wordprocessingDrawing" xmlns:w10="urn:schemas-microsoft-com:office:word" xmlns:w="http://schemas.openxmlformats.org/wordprocessingml/2006/main" xmlns:w14="http://schemas.microsoft.com/office/word/2010/wordml" xmlns:w15="http://schemas.microsoft.com/office/word/2012/wordml" xmlns:w16se="http://schemas.microsoft.com/office/word/2015/wordml/symex" xmlns:wpg="http://schemas.microsoft.com/office/word/2010/wordprocessingGroup" xmlns:wpi="http://schemas.microsoft.com/office/word/2010/wordprocessingInk" xmlns:wne="http://schemas.microsoft.com/office/word/2006/wordml" xmlns:wps="http://schemas.microsoft.com/office/word/2010/wordprocessingShape" mc:Ignorable="w14 w15 w16se wp14">
   <w:body>
     <w:p>
       <w:pPr>
@@ -430,21 +430,7 @@
         <w:rPr>
           <w:rFonts w:ascii="Bookman Old Style" w:hAnsi="Bookman Old Style"/>
         </w:rPr>
-        <w:t xml:space="preserve">Private </w:t>
-      </w:r>
-      <w:proofErr w:type="gramStart"/>
-      <w:r>
-        <w:rPr>
-          <w:rFonts w:ascii="Bookman Old Style" w:hAnsi="Bookman Old Style"/>
-        </w:rPr>
-        <w:t>fields</w:t>
-      </w:r>
-      <w:proofErr w:type="gramEnd"/>
-      <w:r>
-        <w:rPr>
-          <w:rFonts w:ascii="Bookman Old Style" w:hAnsi="Bookman Old Style"/>
-        </w:rPr>
-        <w:t xml:space="preserve"> for the </w:t>
+        <w:t xml:space="preserve">Private fields for the </w:t>
       </w:r>
       <w:proofErr w:type="spellStart"/>
       <w:r>
@@ -511,7 +497,6 @@
         <w:t xml:space="preserve"> parameter </w:t>
       </w:r>
       <w:proofErr w:type="spellStart"/>
-      <w:proofErr w:type="gramStart"/>
       <w:r>
         <w:rPr>
           <w:rFonts w:ascii="Bookman Old Style" w:hAnsi="Bookman Old Style"/>
@@ -519,7 +504,6 @@
         <w:t>url</w:t>
       </w:r>
       <w:proofErr w:type="spellEnd"/>
-      <w:proofErr w:type="gramEnd"/>
       <w:r>
         <w:rPr>
           <w:rFonts w:ascii="Bookman Old Style" w:hAnsi="Bookman Old Style"/>
@@ -573,7 +557,6 @@
         <w:t xml:space="preserve">. This method returns a Boolean “true” for valid </w:t>
       </w:r>
       <w:proofErr w:type="spellStart"/>
-      <w:proofErr w:type="gramStart"/>
       <w:r>
         <w:rPr>
           <w:rFonts w:ascii="Bookman Old Style" w:hAnsi="Bookman Old Style"/>
@@ -581,7 +564,6 @@
         <w:t>url</w:t>
       </w:r>
       <w:proofErr w:type="spellEnd"/>
-      <w:proofErr w:type="gramEnd"/>
       <w:r>
         <w:rPr>
           <w:rFonts w:ascii="Bookman Old Style" w:hAnsi="Bookman Old Style"/>
@@ -733,9 +715,16 @@
       <w:r>
         <w:rPr>
           <w:rFonts w:ascii="Bookman Old Style" w:hAnsi="Bookman Old Style"/>
+          <w:highlight w:val="green"/>
         </w:rPr>
         <w:lastRenderedPageBreak/>
-        <w:t>Perform the following operations on given matrix</w:t>
+        <w:t>Perform</w:t>
+      </w:r>
+      <w:r>
+        <w:rPr>
+          <w:rFonts w:ascii="Bookman Old Style" w:hAnsi="Bookman Old Style"/>
+        </w:rPr>
+        <w:t xml:space="preserve"> the following operations on given matrix</w:t>
       </w:r>
       <w:r>
         <w:rPr>
@@ -1102,8 +1091,15 @@
       <w:r>
         <w:rPr>
           <w:rFonts w:ascii="Bookman Old Style" w:hAnsi="Bookman Old Style"/>
-        </w:rPr>
-        <w:t xml:space="preserve">A) </w:t>
+          <w:highlight w:val="green"/>
+        </w:rPr>
+        <w:t>A)</w:t>
+      </w:r>
+      <w:r>
+        <w:rPr>
+          <w:rFonts w:ascii="Bookman Old Style" w:hAnsi="Bookman Old Style"/>
+        </w:rPr>
+        <w:t xml:space="preserve"> </w:t>
       </w:r>
       <w:r>
         <w:rPr>
@@ -1115,7 +1111,7 @@
         <w:rPr>
           <w:rFonts w:ascii="Bookman Old Style" w:hAnsi="Bookman Old Style"/>
           <w:noProof/>
-          <w:lang w:val="en-US"/>
+          <w:lang w:val="en-IN" w:eastAsia="en-IN"/>
         </w:rPr>
         <w:drawing>
           <wp:anchor distT="114300" distB="114300" distL="114300" distR="114300" simplePos="0" relativeHeight="251658240" behindDoc="0" locked="0" layoutInCell="1" hidden="0" allowOverlap="1" wp14:anchorId="15DB7EE8" wp14:editId="20A04268">
@@ -1188,18 +1184,12 @@
         </w:rPr>
         <w:t xml:space="preserve"> </w:t>
       </w:r>
-      <w:r>
-        <w:rPr>
-          <w:rFonts w:ascii="Bookman Old Style" w:hAnsi="Bookman Old Style"/>
-        </w:rPr>
-        <w:t>B</w:t>
-      </w:r>
       <w:proofErr w:type="gramStart"/>
       <w:r>
         <w:rPr>
           <w:rFonts w:ascii="Bookman Old Style" w:hAnsi="Bookman Old Style"/>
         </w:rPr>
-        <w:t>)</w:t>
+        <w:t>B)</w:t>
       </w:r>
       <w:r>
         <w:rPr>
@@ -1227,7 +1217,7 @@
         <w:rPr>
           <w:rFonts w:ascii="Bookman Old Style" w:hAnsi="Bookman Old Style"/>
           <w:noProof/>
-          <w:lang w:val="en-US"/>
+          <w:lang w:val="en-IN" w:eastAsia="en-IN"/>
         </w:rPr>
         <w:drawing>
           <wp:anchor distT="114300" distB="114300" distL="114300" distR="114300" simplePos="0" relativeHeight="251659264" behindDoc="0" locked="0" layoutInCell="1" hidden="0" allowOverlap="1" wp14:anchorId="3F204521" wp14:editId="5408E96A">
@@ -1316,6 +1306,7 @@
       <w:r>
         <w:rPr>
           <w:rFonts w:ascii="Bookman Old Style" w:hAnsi="Bookman Old Style"/>
+          <w:highlight w:val="green"/>
         </w:rPr>
         <w:lastRenderedPageBreak/>
         <w:t>5)</w:t>
@@ -1454,21 +1445,7 @@
         <w:rPr>
           <w:rFonts w:ascii="Bookman Old Style" w:hAnsi="Bookman Old Style"/>
         </w:rPr>
-        <w:t xml:space="preserve">b. Check if the </w:t>
-      </w:r>
-      <w:proofErr w:type="gramStart"/>
-      <w:r>
-        <w:rPr>
-          <w:rFonts w:ascii="Bookman Old Style" w:hAnsi="Bookman Old Style"/>
-        </w:rPr>
-        <w:t>element(</w:t>
-      </w:r>
-      <w:proofErr w:type="gramEnd"/>
-      <w:r>
-        <w:rPr>
-          <w:rFonts w:ascii="Bookman Old Style" w:hAnsi="Bookman Old Style"/>
-        </w:rPr>
-        <w:t xml:space="preserve">value) exists in the </w:t>
+        <w:t xml:space="preserve">b. Check if the element(value) exists in the </w:t>
       </w:r>
       <w:proofErr w:type="spellStart"/>
       <w:r>
@@ -1535,14 +1512,22 @@
       <w:r>
         <w:rPr>
           <w:rFonts w:ascii="Bookman Old Style" w:hAnsi="Bookman Old Style"/>
+          <w:highlight w:val="green"/>
         </w:rPr>
         <w:t>6</w:t>
       </w:r>
       <w:r>
         <w:rPr>
           <w:rFonts w:ascii="Bookman Old Style" w:hAnsi="Bookman Old Style"/>
-        </w:rPr>
-        <w:t xml:space="preserve">) </w:t>
+          <w:highlight w:val="green"/>
+        </w:rPr>
+        <w:t>)</w:t>
+      </w:r>
+      <w:r>
+        <w:rPr>
+          <w:rFonts w:ascii="Bookman Old Style" w:hAnsi="Bookman Old Style"/>
+        </w:rPr>
+        <w:t xml:space="preserve"> </w:t>
       </w:r>
     </w:p>
     <w:p>
@@ -1624,12 +1609,14 @@
       <w:r>
         <w:rPr>
           <w:rFonts w:ascii="Bookman Old Style" w:hAnsi="Bookman Old Style"/>
+          <w:highlight w:val="green"/>
         </w:rPr>
         <w:t>7</w:t>
       </w:r>
       <w:r>
         <w:rPr>
           <w:rFonts w:ascii="Bookman Old Style" w:hAnsi="Bookman Old Style"/>
+          <w:highlight w:val="green"/>
         </w:rPr>
         <w:t>)</w:t>
       </w:r>
@@ -1705,14 +1692,22 @@
       <w:r>
         <w:rPr>
           <w:rFonts w:ascii="Bookman Old Style" w:hAnsi="Bookman Old Style"/>
+          <w:highlight w:val="green"/>
         </w:rPr>
         <w:t>8</w:t>
       </w:r>
       <w:r>
         <w:rPr>
           <w:rFonts w:ascii="Bookman Old Style" w:hAnsi="Bookman Old Style"/>
-        </w:rPr>
-        <w:t xml:space="preserve">)   </w:t>
+          <w:highlight w:val="green"/>
+        </w:rPr>
+        <w:t>)</w:t>
+      </w:r>
+      <w:r>
+        <w:rPr>
+          <w:rFonts w:ascii="Bookman Old Style" w:hAnsi="Bookman Old Style"/>
+        </w:rPr>
+        <w:t xml:space="preserve">   </w:t>
       </w:r>
       <w:r>
         <w:rPr>
@@ -1779,6 +1774,7 @@
       <w:r>
         <w:rPr>
           <w:rFonts w:ascii="Bookman Old Style" w:hAnsi="Bookman Old Style"/>
+          <w:highlight w:val="green"/>
         </w:rPr>
         <w:lastRenderedPageBreak/>
         <w:t>10)</w:t>
@@ -2349,6 +2345,7 @@
       <w:r>
         <w:rPr>
           <w:rFonts w:ascii="Bookman Old Style" w:hAnsi="Bookman Old Style"/>
+          <w:highlight w:val="green"/>
         </w:rPr>
         <w:lastRenderedPageBreak/>
         <w:t>1</w:t>
@@ -2356,14 +2353,22 @@
       <w:r>
         <w:rPr>
           <w:rFonts w:ascii="Bookman Old Style" w:hAnsi="Bookman Old Style"/>
+          <w:highlight w:val="green"/>
         </w:rPr>
         <w:t>2</w:t>
       </w:r>
       <w:r>
         <w:rPr>
           <w:rFonts w:ascii="Bookman Old Style" w:hAnsi="Bookman Old Style"/>
-        </w:rPr>
-        <w:t xml:space="preserve">)  Design a Java program to manage an </w:t>
+          <w:highlight w:val="green"/>
+        </w:rPr>
+        <w:t>)</w:t>
+      </w:r>
+      <w:r>
+        <w:rPr>
+          <w:rFonts w:ascii="Bookman Old Style" w:hAnsi="Bookman Old Style"/>
+        </w:rPr>
+        <w:t xml:space="preserve">  Design a Java program to manage an </w:t>
       </w:r>
       <w:proofErr w:type="spellStart"/>
       <w:r>
@@ -3052,14 +3057,22 @@
       <w:r>
         <w:rPr>
           <w:rFonts w:ascii="Bookman Old Style" w:hAnsi="Bookman Old Style"/>
+          <w:highlight w:val="green"/>
         </w:rPr>
         <w:t>14</w:t>
       </w:r>
       <w:r>
         <w:rPr>
           <w:rFonts w:ascii="Bookman Old Style" w:hAnsi="Bookman Old Style"/>
-        </w:rPr>
-        <w:t>) Design and implement a multi-threaded banking system in Java that simulates multiple users performing concurrent transactions on shared bank accounts. Each transaction can be a deposit, withdrawal, or transfer between accounts.</w:t>
+          <w:highlight w:val="green"/>
+        </w:rPr>
+        <w:t>)</w:t>
+      </w:r>
+      <w:r>
+        <w:rPr>
+          <w:rFonts w:ascii="Bookman Old Style" w:hAnsi="Bookman Old Style"/>
+        </w:rPr>
+        <w:t xml:space="preserve"> Design and implement a multi-threaded banking system in Java that simulates multiple users performing concurrent transactions on shared bank accounts. Each transaction can be a deposit, withdrawal, or transfer between accounts.</w:t>
       </w:r>
     </w:p>
     <w:p>
@@ -3084,19 +3097,11 @@
         <w:lastRenderedPageBreak/>
         <w:t>15</w:t>
       </w:r>
-      <w:proofErr w:type="gramStart"/>
-      <w:r>
-        <w:rPr>
-          <w:rFonts w:ascii="Bookman Old Style" w:hAnsi="Bookman Old Style"/>
-        </w:rPr>
-        <w:t>)Design</w:t>
-      </w:r>
-      <w:proofErr w:type="gramEnd"/>
-      <w:r>
-        <w:rPr>
-          <w:rFonts w:ascii="Bookman Old Style" w:hAnsi="Bookman Old Style"/>
-        </w:rPr>
-        <w:t xml:space="preserve"> a shopping cart program where users can add items, apply discount codes, and check out. Use custom exceptions to handle scenarios like invalid coupon codes, out-of-stock items, and negative quantity inputs. (Exception handling)</w:t>
+      <w:r>
+        <w:rPr>
+          <w:rFonts w:ascii="Bookman Old Style" w:hAnsi="Bookman Old Style"/>
+        </w:rPr>
+        <w:t>)Design a shopping cart program where users can add items, apply discount codes, and check out. Use custom exceptions to handle scenarios like invalid coupon codes, out-of-stock items, and negative quantity inputs. (Exception handling)</w:t>
       </w:r>
     </w:p>
     <w:p>
@@ -3358,7 +3363,6 @@
         <w:t xml:space="preserve"> Override methods like </w:t>
       </w:r>
       <w:proofErr w:type="spellStart"/>
-      <w:proofErr w:type="gramStart"/>
       <w:r>
         <w:rPr>
           <w:rFonts w:ascii="Bookman Old Style" w:eastAsia="Roboto Mono" w:hAnsi="Bookman Old Style" w:cs="Roboto Mono"/>
@@ -3370,14 +3374,7 @@
         <w:rPr>
           <w:rFonts w:ascii="Bookman Old Style" w:eastAsia="Roboto Mono" w:hAnsi="Bookman Old Style" w:cs="Roboto Mono"/>
         </w:rPr>
-        <w:t>(</w:t>
-      </w:r>
-      <w:proofErr w:type="gramEnd"/>
-      <w:r>
-        <w:rPr>
-          <w:rFonts w:ascii="Bookman Old Style" w:eastAsia="Roboto Mono" w:hAnsi="Bookman Old Style" w:cs="Roboto Mono"/>
-        </w:rPr>
-        <w:t>)</w:t>
+        <w:t>()</w:t>
       </w:r>
       <w:r>
         <w:rPr>
@@ -3419,19 +3416,11 @@
         <w:br/>
         <w:t xml:space="preserve"> (Advanced) Implement a </w:t>
       </w:r>
-      <w:proofErr w:type="gramStart"/>
       <w:r>
         <w:rPr>
           <w:rFonts w:ascii="Bookman Old Style" w:eastAsia="Roboto Mono" w:hAnsi="Bookman Old Style" w:cs="Roboto Mono"/>
         </w:rPr>
-        <w:t>promote(</w:t>
-      </w:r>
-      <w:proofErr w:type="gramEnd"/>
-      <w:r>
-        <w:rPr>
-          <w:rFonts w:ascii="Bookman Old Style" w:eastAsia="Roboto Mono" w:hAnsi="Bookman Old Style" w:cs="Roboto Mono"/>
-        </w:rPr>
-        <w:t>)</w:t>
+        <w:t>promote()</w:t>
       </w:r>
       <w:r>
         <w:rPr>
@@ -3565,17 +3554,9 @@
         <w:rPr>
           <w:rFonts w:ascii="Bookman Old Style" w:hAnsi="Bookman Old Style"/>
         </w:rPr>
-        <w:t xml:space="preserve">A static method </w:t>
-      </w:r>
-      <w:proofErr w:type="gramStart"/>
-      <w:r>
-        <w:rPr>
-          <w:rFonts w:ascii="Bookman Old Style" w:hAnsi="Bookman Old Style"/>
-        </w:rPr>
-        <w:t>square(</w:t>
-      </w:r>
-      <w:proofErr w:type="spellStart"/>
-      <w:proofErr w:type="gramEnd"/>
+        <w:t>A static method square(</w:t>
+      </w:r>
+      <w:proofErr w:type="spellStart"/>
       <w:r>
         <w:rPr>
           <w:rFonts w:ascii="Bookman Old Style" w:hAnsi="Bookman Old Style"/>
@@ -3675,8 +3656,15 @@
       <w:r>
         <w:rPr>
           <w:rFonts w:ascii="Bookman Old Style" w:hAnsi="Bookman Old Style"/>
-        </w:rPr>
-        <w:t>Create a Java program for a seating system in a cinema hall represented by a 2D array (rows × columns).</w:t>
+          <w:highlight w:val="green"/>
+        </w:rPr>
+        <w:t>Create</w:t>
+      </w:r>
+      <w:r>
+        <w:rPr>
+          <w:rFonts w:ascii="Bookman Old Style" w:hAnsi="Bookman Old Style"/>
+        </w:rPr>
+        <w:t xml:space="preserve"> a Java program for a seating system in a cinema hall represented by a 2D array (rows × columns).</w:t>
       </w:r>
     </w:p>
     <w:p>
@@ -3792,6 +3780,7 @@
       <w:r>
         <w:rPr>
           <w:rFonts w:ascii="Bookman Old Style" w:hAnsi="Bookman Old Style"/>
+          <w:highlight w:val="green"/>
         </w:rPr>
         <w:lastRenderedPageBreak/>
         <w:t>20)</w:t>
@@ -4222,7 +4211,6 @@
         </w:rPr>
       </w:pPr>
       <w:proofErr w:type="spellStart"/>
-      <w:proofErr w:type="gramStart"/>
       <w:r>
         <w:rPr>
           <w:rFonts w:ascii="Bookman Old Style" w:hAnsi="Bookman Old Style"/>
@@ -4230,7 +4218,6 @@
         <w:t>accountNumber</w:t>
       </w:r>
       <w:proofErr w:type="spellEnd"/>
-      <w:proofErr w:type="gramEnd"/>
       <w:r>
         <w:rPr>
           <w:rFonts w:ascii="Bookman Old Style" w:hAnsi="Bookman Old Style"/>
@@ -4247,19 +4234,11 @@
           <w:rFonts w:ascii="Bookman Old Style" w:hAnsi="Bookman Old Style"/>
         </w:rPr>
       </w:pPr>
-      <w:proofErr w:type="gramStart"/>
-      <w:r>
-        <w:rPr>
-          <w:rFonts w:ascii="Bookman Old Style" w:hAnsi="Bookman Old Style"/>
-        </w:rPr>
-        <w:t>balance</w:t>
-      </w:r>
-      <w:proofErr w:type="gramEnd"/>
-      <w:r>
-        <w:rPr>
-          <w:rFonts w:ascii="Bookman Old Style" w:hAnsi="Bookman Old Style"/>
-        </w:rPr>
-        <w:t xml:space="preserve"> (double)</w:t>
+      <w:r>
+        <w:rPr>
+          <w:rFonts w:ascii="Bookman Old Style" w:hAnsi="Bookman Old Style"/>
+        </w:rPr>
+        <w:t>balance (double)</w:t>
       </w:r>
     </w:p>
     <w:p>
@@ -5172,7 +5151,6 @@
         </w:rPr>
       </w:pPr>
       <w:proofErr w:type="spellStart"/>
-      <w:proofErr w:type="gramStart"/>
       <w:r>
         <w:rPr>
           <w:rFonts w:ascii="Bookman Old Style" w:eastAsia="Roboto Mono" w:hAnsi="Bookman Old Style" w:cs="Roboto Mono"/>
@@ -5184,14 +5162,7 @@
         <w:rPr>
           <w:rFonts w:ascii="Bookman Old Style" w:eastAsia="Roboto Mono" w:hAnsi="Bookman Old Style" w:cs="Roboto Mono"/>
         </w:rPr>
-        <w:t>(</w:t>
-      </w:r>
-      <w:proofErr w:type="gramEnd"/>
-      <w:r>
-        <w:rPr>
-          <w:rFonts w:ascii="Bookman Old Style" w:eastAsia="Roboto Mono" w:hAnsi="Bookman Old Style" w:cs="Roboto Mono"/>
-        </w:rPr>
-        <w:t>)</w:t>
+        <w:t>()</w:t>
       </w:r>
       <w:r>
         <w:rPr>
@@ -5254,7 +5225,6 @@
         </w:rPr>
       </w:pPr>
       <w:proofErr w:type="spellStart"/>
-      <w:proofErr w:type="gramStart"/>
       <w:r>
         <w:rPr>
           <w:rFonts w:ascii="Bookman Old Style" w:eastAsia="Roboto Mono" w:hAnsi="Bookman Old Style" w:cs="Roboto Mono"/>
@@ -5266,14 +5236,7 @@
         <w:rPr>
           <w:rFonts w:ascii="Bookman Old Style" w:eastAsia="Roboto Mono" w:hAnsi="Bookman Old Style" w:cs="Roboto Mono"/>
         </w:rPr>
-        <w:t>(</w:t>
-      </w:r>
-      <w:proofErr w:type="gramEnd"/>
-      <w:r>
-        <w:rPr>
-          <w:rFonts w:ascii="Bookman Old Style" w:eastAsia="Roboto Mono" w:hAnsi="Bookman Old Style" w:cs="Roboto Mono"/>
-        </w:rPr>
-        <w:t>)</w:t>
+        <w:t>()</w:t>
       </w:r>
       <w:r>
         <w:rPr>
@@ -5406,7 +5369,6 @@
         <w:t xml:space="preserve">Override </w:t>
       </w:r>
       <w:proofErr w:type="spellStart"/>
-      <w:proofErr w:type="gramStart"/>
       <w:r>
         <w:rPr>
           <w:rFonts w:ascii="Bookman Old Style" w:eastAsia="Roboto Mono" w:hAnsi="Bookman Old Style" w:cs="Roboto Mono"/>
@@ -5418,14 +5380,7 @@
         <w:rPr>
           <w:rFonts w:ascii="Bookman Old Style" w:eastAsia="Roboto Mono" w:hAnsi="Bookman Old Style" w:cs="Roboto Mono"/>
         </w:rPr>
-        <w:t>(</w:t>
-      </w:r>
-      <w:proofErr w:type="gramEnd"/>
-      <w:r>
-        <w:rPr>
-          <w:rFonts w:ascii="Bookman Old Style" w:eastAsia="Roboto Mono" w:hAnsi="Bookman Old Style" w:cs="Roboto Mono"/>
-        </w:rPr>
-        <w:t>)</w:t>
+        <w:t>()</w:t>
       </w:r>
       <w:r>
         <w:rPr>
@@ -5681,7 +5636,6 @@
         <w:t xml:space="preserve"> vi) void </w:t>
       </w:r>
       <w:proofErr w:type="spellStart"/>
-      <w:proofErr w:type="gramStart"/>
       <w:r>
         <w:rPr>
           <w:rFonts w:ascii="Bookman Old Style" w:hAnsi="Bookman Old Style"/>
@@ -5693,14 +5647,7 @@
         <w:rPr>
           <w:rFonts w:ascii="Bookman Old Style" w:hAnsi="Bookman Old Style"/>
         </w:rPr>
-        <w:t>(</w:t>
-      </w:r>
-      <w:proofErr w:type="gramEnd"/>
-      <w:r>
-        <w:rPr>
-          <w:rFonts w:ascii="Bookman Old Style" w:hAnsi="Bookman Old Style"/>
-        </w:rPr>
-        <w:t>) -&gt; prints employee details</w:t>
+        <w:t>() -&gt; prints employee details</w:t>
       </w:r>
     </w:p>
     <w:p>
@@ -5982,6 +5929,7 @@
       <w:r>
         <w:rPr>
           <w:rFonts w:ascii="Bookman Old Style" w:hAnsi="Bookman Old Style"/>
+          <w:highlight w:val="green"/>
         </w:rPr>
         <w:t>26)</w:t>
       </w:r>
@@ -6145,64 +6093,50 @@
         <w:rPr>
           <w:rFonts w:ascii="Bookman Old Style" w:hAnsi="Bookman Old Style"/>
         </w:rPr>
-        <w:t xml:space="preserve"> = [0</w:t>
+        <w:t xml:space="preserve"> = [0,0,1,1,1,2,2,3,3,4]</w:t>
+      </w:r>
+    </w:p>
+    <w:p>
+      <w:pPr>
+        <w:ind w:left="720"/>
+        <w:jc w:val="both"/>
+        <w:rPr>
+          <w:rFonts w:ascii="Bookman Old Style" w:hAnsi="Bookman Old Style"/>
+        </w:rPr>
+      </w:pPr>
+      <w:r>
+        <w:rPr>
+          <w:rFonts w:ascii="Bookman Old Style" w:hAnsi="Bookman Old Style"/>
+        </w:rPr>
+        <w:t xml:space="preserve">Output: 5, </w:t>
+      </w:r>
+      <w:proofErr w:type="spellStart"/>
+      <w:r>
+        <w:rPr>
+          <w:rFonts w:ascii="Bookman Old Style" w:hAnsi="Bookman Old Style"/>
+        </w:rPr>
+        <w:t>nums</w:t>
+      </w:r>
+      <w:proofErr w:type="spellEnd"/>
+      <w:r>
+        <w:rPr>
+          <w:rFonts w:ascii="Bookman Old Style" w:hAnsi="Bookman Old Style"/>
+        </w:rPr>
+        <w:t xml:space="preserve"> = [0,1,2,3,</w:t>
       </w:r>
       <w:proofErr w:type="gramStart"/>
       <w:r>
         <w:rPr>
           <w:rFonts w:ascii="Bookman Old Style" w:hAnsi="Bookman Old Style"/>
         </w:rPr>
-        <w:t>,0,1,1,1,2,2,3,3,4</w:t>
+        <w:t>4,_</w:t>
       </w:r>
       <w:proofErr w:type="gramEnd"/>
       <w:r>
         <w:rPr>
           <w:rFonts w:ascii="Bookman Old Style" w:hAnsi="Bookman Old Style"/>
         </w:rPr>
-        <w:t>]</w:t>
-      </w:r>
-    </w:p>
-    <w:p>
-      <w:pPr>
-        <w:ind w:left="720"/>
-        <w:jc w:val="both"/>
-        <w:rPr>
-          <w:rFonts w:ascii="Bookman Old Style" w:hAnsi="Bookman Old Style"/>
-        </w:rPr>
-      </w:pPr>
-      <w:r>
-        <w:rPr>
-          <w:rFonts w:ascii="Bookman Old Style" w:hAnsi="Bookman Old Style"/>
-        </w:rPr>
-        <w:t xml:space="preserve">Output: 5, </w:t>
-      </w:r>
-      <w:proofErr w:type="spellStart"/>
-      <w:r>
-        <w:rPr>
-          <w:rFonts w:ascii="Bookman Old Style" w:hAnsi="Bookman Old Style"/>
-        </w:rPr>
-        <w:t>nums</w:t>
-      </w:r>
-      <w:proofErr w:type="spellEnd"/>
-      <w:r>
-        <w:rPr>
-          <w:rFonts w:ascii="Bookman Old Style" w:hAnsi="Bookman Old Style"/>
-        </w:rPr>
-        <w:t xml:space="preserve"> = [0</w:t>
-      </w:r>
-      <w:proofErr w:type="gramStart"/>
-      <w:r>
-        <w:rPr>
-          <w:rFonts w:ascii="Bookman Old Style" w:hAnsi="Bookman Old Style"/>
-        </w:rPr>
-        <w:t>,1,2,3,4</w:t>
-      </w:r>
-      <w:proofErr w:type="gramEnd"/>
-      <w:r>
-        <w:rPr>
-          <w:rFonts w:ascii="Bookman Old Style" w:hAnsi="Bookman Old Style"/>
-        </w:rPr>
-        <w:t>,_,_,_,_,_]</w:t>
+        <w:t>,_,_,_,_]</w:t>
       </w:r>
     </w:p>
     <w:p>
@@ -6269,6 +6203,7 @@
       <w:r>
         <w:rPr>
           <w:rFonts w:ascii="Bookman Old Style" w:hAnsi="Bookman Old Style"/>
+          <w:highlight w:val="green"/>
         </w:rPr>
         <w:lastRenderedPageBreak/>
         <w:t>27)</w:t>
@@ -6399,19 +6334,11 @@
           <w:rFonts w:ascii="Bookman Old Style" w:hAnsi="Bookman Old Style"/>
         </w:rPr>
       </w:pPr>
-      <w:proofErr w:type="gramStart"/>
-      <w:r>
-        <w:rPr>
-          <w:rFonts w:ascii="Bookman Old Style" w:hAnsi="Bookman Old Style"/>
-        </w:rPr>
-        <w:t>and</w:t>
-      </w:r>
-      <w:proofErr w:type="gramEnd"/>
-      <w:r>
-        <w:rPr>
-          <w:rFonts w:ascii="Bookman Old Style" w:hAnsi="Bookman Old Style"/>
-        </w:rPr>
-        <w:t xml:space="preserve"> other relevant exceptions.</w:t>
+      <w:r>
+        <w:rPr>
+          <w:rFonts w:ascii="Bookman Old Style" w:hAnsi="Bookman Old Style"/>
+        </w:rPr>
+        <w:t>and other relevant exceptions.</w:t>
       </w:r>
       <w:r>
         <w:rPr>
@@ -6439,6 +6366,7 @@
       <w:r>
         <w:rPr>
           <w:rFonts w:ascii="Bookman Old Style" w:hAnsi="Bookman Old Style"/>
+          <w:highlight w:val="green"/>
         </w:rPr>
         <w:t>28)</w:t>
       </w:r>
@@ -6641,7 +6569,6 @@
         </w:rPr>
         <w:t xml:space="preserve"> and </w:t>
       </w:r>
-      <w:proofErr w:type="gramStart"/>
       <w:r>
         <w:rPr>
           <w:rFonts w:ascii="Bookman Old Style" w:eastAsia="Roboto Mono" w:hAnsi="Bookman Old Style" w:cs="Roboto Mono"/>
@@ -6652,14 +6579,7 @@
         <w:rPr>
           <w:rFonts w:ascii="Bookman Old Style" w:hAnsi="Bookman Old Style"/>
         </w:rPr>
-        <w:t>, that</w:t>
-      </w:r>
-      <w:proofErr w:type="gramEnd"/>
-      <w:r>
-        <w:rPr>
-          <w:rFonts w:ascii="Bookman Old Style" w:hAnsi="Bookman Old Style"/>
-        </w:rPr>
-        <w:t xml:space="preserve"> inherit from the </w:t>
+        <w:t xml:space="preserve">, that inherit from the </w:t>
       </w:r>
       <w:r>
         <w:rPr>
@@ -6680,19 +6600,11 @@
         <w:br/>
         <w:t xml:space="preserve"> Override the </w:t>
       </w:r>
-      <w:proofErr w:type="gramStart"/>
       <w:r>
         <w:rPr>
           <w:rFonts w:ascii="Bookman Old Style" w:eastAsia="Roboto Mono" w:hAnsi="Bookman Old Style" w:cs="Roboto Mono"/>
         </w:rPr>
-        <w:t>eat(</w:t>
-      </w:r>
-      <w:proofErr w:type="gramEnd"/>
-      <w:r>
-        <w:rPr>
-          <w:rFonts w:ascii="Bookman Old Style" w:eastAsia="Roboto Mono" w:hAnsi="Bookman Old Style" w:cs="Roboto Mono"/>
-        </w:rPr>
-        <w:t>)</w:t>
+        <w:t>eat()</w:t>
       </w:r>
       <w:r>
         <w:rPr>
@@ -6743,6 +6655,7 @@
       <w:r>
         <w:rPr>
           <w:rFonts w:ascii="Bookman Old Style" w:hAnsi="Bookman Old Style"/>
+          <w:highlight w:val="green"/>
         </w:rPr>
         <w:t>29)</w:t>
       </w:r>
@@ -6913,6 +6826,7 @@
       <w:r>
         <w:rPr>
           <w:rFonts w:ascii="Bookman Old Style" w:hAnsi="Bookman Old Style"/>
+          <w:highlight w:val="green"/>
         </w:rPr>
         <w:t>30)</w:t>
       </w:r>
@@ -6930,21 +6844,7 @@
         <w:rPr>
           <w:rFonts w:ascii="Bookman Old Style" w:hAnsi="Bookman Old Style"/>
         </w:rPr>
-        <w:t xml:space="preserve">Given an array of positive </w:t>
-      </w:r>
-      <w:proofErr w:type="gramStart"/>
-      <w:r>
-        <w:rPr>
-          <w:rFonts w:ascii="Bookman Old Style" w:hAnsi="Bookman Old Style"/>
-        </w:rPr>
-        <w:t>integers</w:t>
-      </w:r>
-      <w:proofErr w:type="gramEnd"/>
-      <w:r>
-        <w:rPr>
-          <w:rFonts w:ascii="Bookman Old Style" w:hAnsi="Bookman Old Style"/>
-        </w:rPr>
-        <w:t xml:space="preserve"> </w:t>
+        <w:t xml:space="preserve">Given an array of positive integers </w:t>
       </w:r>
       <w:proofErr w:type="spellStart"/>
       <w:r>
@@ -6958,35 +6858,7 @@
         <w:rPr>
           <w:rFonts w:ascii="Bookman Old Style" w:hAnsi="Bookman Old Style"/>
         </w:rPr>
-        <w:t xml:space="preserve"> and a positive integer target, return the minimal length of a </w:t>
-      </w:r>
-      <w:proofErr w:type="spellStart"/>
-      <w:r>
-        <w:rPr>
-          <w:rFonts w:ascii="Bookman Old Style" w:hAnsi="Bookman Old Style"/>
-        </w:rPr>
-        <w:t>subarray</w:t>
-      </w:r>
-      <w:proofErr w:type="spellEnd"/>
-      <w:r>
-        <w:rPr>
-          <w:rFonts w:ascii="Bookman Old Style" w:hAnsi="Bookman Old Style"/>
-        </w:rPr>
-        <w:t xml:space="preserve"> whose sum is greater than or equal to target. If there is no such </w:t>
-      </w:r>
-      <w:proofErr w:type="spellStart"/>
-      <w:r>
-        <w:rPr>
-          <w:rFonts w:ascii="Bookman Old Style" w:hAnsi="Bookman Old Style"/>
-        </w:rPr>
-        <w:t>subarray</w:t>
-      </w:r>
-      <w:proofErr w:type="spellEnd"/>
-      <w:r>
-        <w:rPr>
-          <w:rFonts w:ascii="Bookman Old Style" w:hAnsi="Bookman Old Style"/>
-        </w:rPr>
-        <w:t xml:space="preserve">, return 0 instead. </w:t>
+        <w:t xml:space="preserve"> and a positive integer target, return the minimal length of a subarray whose sum is greater than or equal to target. If there is no such subarray, return 0 instead. </w:t>
       </w:r>
     </w:p>
     <w:p>
@@ -7022,21 +6894,7 @@
         <w:rPr>
           <w:rFonts w:ascii="Bookman Old Style" w:hAnsi="Bookman Old Style"/>
         </w:rPr>
-        <w:t xml:space="preserve"> = [2</w:t>
-      </w:r>
-      <w:proofErr w:type="gramStart"/>
-      <w:r>
-        <w:rPr>
-          <w:rFonts w:ascii="Bookman Old Style" w:hAnsi="Bookman Old Style"/>
-        </w:rPr>
-        <w:t>,3,1,2,4,3</w:t>
-      </w:r>
-      <w:proofErr w:type="gramEnd"/>
-      <w:r>
-        <w:rPr>
-          <w:rFonts w:ascii="Bookman Old Style" w:hAnsi="Bookman Old Style"/>
-        </w:rPr>
-        <w:t xml:space="preserve">]    </w:t>
+        <w:t xml:space="preserve"> = [2,3,1,2,4,3]    </w:t>
       </w:r>
       <w:r>
         <w:rPr>
@@ -7129,6 +6987,7 @@
       <w:r>
         <w:rPr>
           <w:rFonts w:ascii="Bookman Old Style" w:hAnsi="Bookman Old Style"/>
+          <w:highlight w:val="green"/>
         </w:rPr>
         <w:t>31)</w:t>
       </w:r>
@@ -7342,6 +7201,7 @@
       <w:r>
         <w:rPr>
           <w:rFonts w:ascii="Bookman Old Style" w:eastAsia="Times New Roman" w:hAnsi="Bookman Old Style" w:cs="Times New Roman"/>
+          <w:highlight w:val="green"/>
         </w:rPr>
         <w:t>32)</w:t>
       </w:r>
@@ -7722,6 +7582,7 @@
       <w:r>
         <w:rPr>
           <w:rFonts w:ascii="Bookman Old Style" w:eastAsia="Times New Roman" w:hAnsi="Bookman Old Style" w:cs="Times New Roman"/>
+          <w:highlight w:val="green"/>
         </w:rPr>
         <w:t>33)</w:t>
       </w:r>
@@ -7858,7 +7719,6 @@
         <w:t xml:space="preserve">Each class must implement the </w:t>
       </w:r>
       <w:proofErr w:type="spellStart"/>
-      <w:proofErr w:type="gramStart"/>
       <w:r>
         <w:rPr>
           <w:rFonts w:ascii="Bookman Old Style" w:eastAsia="Times New Roman" w:hAnsi="Bookman Old Style" w:cs="Times New Roman"/>
@@ -7870,14 +7730,7 @@
         <w:rPr>
           <w:rFonts w:ascii="Bookman Old Style" w:eastAsia="Times New Roman" w:hAnsi="Bookman Old Style" w:cs="Times New Roman"/>
         </w:rPr>
-        <w:t>(</w:t>
-      </w:r>
-      <w:proofErr w:type="gramEnd"/>
-      <w:r>
-        <w:rPr>
-          <w:rFonts w:ascii="Bookman Old Style" w:eastAsia="Times New Roman" w:hAnsi="Bookman Old Style" w:cs="Times New Roman"/>
-        </w:rPr>
-        <w:t>) method according to the respective formula:</w:t>
+        <w:t>() method according to the respective formula:</w:t>
       </w:r>
       <w:r>
         <w:rPr>
@@ -8033,14 +7886,22 @@
       <w:r>
         <w:rPr>
           <w:rFonts w:ascii="Bookman Old Style" w:eastAsia="Times New Roman" w:hAnsi="Bookman Old Style" w:cs="Times New Roman"/>
+          <w:highlight w:val="green"/>
         </w:rPr>
         <w:t>34)</w:t>
       </w:r>
       <w:r>
         <w:rPr>
           <w:rFonts w:ascii="Bookman Old Style" w:eastAsia="Times New Roman" w:hAnsi="Bookman Old Style" w:cs="Times New Roman"/>
-        </w:rPr>
-        <w:t>. simple banking system that handles user withdrawals, including proper use of exception handling and custom exceptions.</w:t>
+          <w:highlight w:val="green"/>
+        </w:rPr>
+        <w:t>.</w:t>
+      </w:r>
+      <w:r>
+        <w:rPr>
+          <w:rFonts w:ascii="Bookman Old Style" w:eastAsia="Times New Roman" w:hAnsi="Bookman Old Style" w:cs="Times New Roman"/>
+        </w:rPr>
+        <w:t xml:space="preserve"> simple banking system that handles user withdrawals, including proper use of exception handling and custom exceptions.</w:t>
       </w:r>
     </w:p>
     <w:p>
@@ -8291,21 +8152,7 @@
         <w:rPr>
           <w:rFonts w:ascii="Bookman Old Style" w:eastAsia="Times New Roman" w:hAnsi="Bookman Old Style" w:cs="Times New Roman"/>
         </w:rPr>
-        <w:t xml:space="preserve">In the </w:t>
-      </w:r>
-      <w:proofErr w:type="gramStart"/>
-      <w:r>
-        <w:rPr>
-          <w:rFonts w:ascii="Bookman Old Style" w:eastAsia="Times New Roman" w:hAnsi="Bookman Old Style" w:cs="Times New Roman"/>
-        </w:rPr>
-        <w:t>main(</w:t>
-      </w:r>
-      <w:proofErr w:type="gramEnd"/>
-      <w:r>
-        <w:rPr>
-          <w:rFonts w:ascii="Bookman Old Style" w:eastAsia="Times New Roman" w:hAnsi="Bookman Old Style" w:cs="Times New Roman"/>
-        </w:rPr>
-        <w:t>) method:</w:t>
+        <w:t>In the main() method:</w:t>
       </w:r>
       <w:r>
         <w:rPr>
@@ -8431,6 +8278,7 @@
       <w:r>
         <w:rPr>
           <w:rFonts w:ascii="Bookman Old Style" w:eastAsia="Times New Roman" w:hAnsi="Bookman Old Style" w:cs="Times New Roman"/>
+          <w:highlight w:val="yellow"/>
         </w:rPr>
         <w:t>35)</w:t>
       </w:r>
@@ -8503,21 +8351,21 @@
         <w:rPr>
           <w:rFonts w:ascii="Bookman Old Style" w:eastAsia="Times New Roman" w:hAnsi="Bookman Old Style" w:cs="Times New Roman"/>
         </w:rPr>
-        <w:t xml:space="preserve">. Validate the fields if the age is below 18 and country   is   not   </w:t>
+        <w:t>. Validate the fields if the age is below 18 and country   is   not</w:t>
       </w:r>
       <w:proofErr w:type="gramStart"/>
       <w:r>
         <w:rPr>
           <w:rFonts w:ascii="Bookman Old Style" w:eastAsia="Times New Roman" w:hAnsi="Bookman Old Style" w:cs="Times New Roman"/>
         </w:rPr>
-        <w:t>‘India’  throw</w:t>
+        <w:t xml:space="preserve">   ‘</w:t>
       </w:r>
       <w:proofErr w:type="gramEnd"/>
       <w:r>
         <w:rPr>
           <w:rFonts w:ascii="Bookman Old Style" w:eastAsia="Times New Roman" w:hAnsi="Bookman Old Style" w:cs="Times New Roman"/>
         </w:rPr>
-        <w:t xml:space="preserve">  </w:t>
+        <w:t xml:space="preserve">India’  throw  </w:t>
       </w:r>
       <w:proofErr w:type="spellStart"/>
       <w:r>
@@ -8612,6 +8460,7 @@
       <w:r>
         <w:rPr>
           <w:rFonts w:ascii="Bookman Old Style" w:eastAsia="Times New Roman" w:hAnsi="Bookman Old Style" w:cs="Times New Roman"/>
+          <w:highlight w:val="green"/>
         </w:rPr>
         <w:t>36)</w:t>
       </w:r>
@@ -8628,14 +8477,7 @@
         <w:rPr>
           <w:rFonts w:ascii="Bookman Old Style" w:eastAsia="Times New Roman" w:hAnsi="Bookman Old Style" w:cs="Times New Roman"/>
         </w:rPr>
-        <w:t xml:space="preserve">A. Write a Java program to remove prime numbers </w:t>
-      </w:r>
-      <w:proofErr w:type="gramStart"/>
-      <w:r>
-        <w:rPr>
-          <w:rFonts w:ascii="Bookman Old Style" w:eastAsia="Times New Roman" w:hAnsi="Bookman Old Style" w:cs="Times New Roman"/>
-        </w:rPr>
-        <w:t xml:space="preserve">between 1 to 25 from </w:t>
+        <w:t xml:space="preserve">A. Write a Java program to remove prime numbers between 1 to 25 from </w:t>
       </w:r>
       <w:proofErr w:type="spellStart"/>
       <w:r>
@@ -8649,14 +8491,7 @@
         <w:rPr>
           <w:rFonts w:ascii="Bookman Old Style" w:eastAsia="Times New Roman" w:hAnsi="Bookman Old Style" w:cs="Times New Roman"/>
         </w:rPr>
-        <w:t xml:space="preserve"> using an iterator</w:t>
-      </w:r>
-      <w:proofErr w:type="gramEnd"/>
-      <w:r>
-        <w:rPr>
-          <w:rFonts w:ascii="Bookman Old Style" w:eastAsia="Times New Roman" w:hAnsi="Bookman Old Style" w:cs="Times New Roman"/>
-        </w:rPr>
-        <w:t>.</w:t>
+        <w:t xml:space="preserve"> using an iterator.</w:t>
       </w:r>
     </w:p>
     <w:p>
@@ -8683,19 +8518,11 @@
           <w:rFonts w:ascii="Bookman Old Style" w:eastAsia="Times New Roman" w:hAnsi="Bookman Old Style" w:cs="Times New Roman"/>
         </w:rPr>
       </w:pPr>
-      <w:proofErr w:type="gramStart"/>
-      <w:r>
-        <w:rPr>
-          <w:rFonts w:ascii="Bookman Old Style" w:eastAsia="Times New Roman" w:hAnsi="Bookman Old Style" w:cs="Times New Roman"/>
-        </w:rPr>
-        <w:t>a</w:t>
-      </w:r>
-      <w:proofErr w:type="gramEnd"/>
-      <w:r>
-        <w:rPr>
-          <w:rFonts w:ascii="Bookman Old Style" w:eastAsia="Times New Roman" w:hAnsi="Bookman Old Style" w:cs="Times New Roman"/>
-        </w:rPr>
-        <w:t xml:space="preserve">.     create and traverse (or iterate) </w:t>
+      <w:r>
+        <w:rPr>
+          <w:rFonts w:ascii="Bookman Old Style" w:eastAsia="Times New Roman" w:hAnsi="Bookman Old Style" w:cs="Times New Roman"/>
+        </w:rPr>
+        <w:t xml:space="preserve">a.     create and traverse (or iterate) </w:t>
       </w:r>
       <w:proofErr w:type="spellStart"/>
       <w:r>
@@ -8721,56 +8548,54 @@
           <w:rFonts w:ascii="Bookman Old Style" w:eastAsia="Times New Roman" w:hAnsi="Bookman Old Style" w:cs="Times New Roman"/>
         </w:rPr>
       </w:pPr>
+      <w:r>
+        <w:rPr>
+          <w:rFonts w:ascii="Bookman Old Style" w:eastAsia="Times New Roman" w:hAnsi="Bookman Old Style" w:cs="Times New Roman"/>
+        </w:rPr>
+        <w:t xml:space="preserve">b.     check if element(value) exists in </w:t>
+      </w:r>
+      <w:proofErr w:type="spellStart"/>
+      <w:r>
+        <w:rPr>
+          <w:rFonts w:ascii="Bookman Old Style" w:eastAsia="Times New Roman" w:hAnsi="Bookman Old Style" w:cs="Times New Roman"/>
+        </w:rPr>
+        <w:t>ArrayList</w:t>
+      </w:r>
+      <w:proofErr w:type="spellEnd"/>
+      <w:r>
+        <w:rPr>
+          <w:rFonts w:ascii="Bookman Old Style" w:eastAsia="Times New Roman" w:hAnsi="Bookman Old Style" w:cs="Times New Roman"/>
+        </w:rPr>
+        <w:t>?</w:t>
+      </w:r>
+    </w:p>
+    <w:p>
+      <w:pPr>
+        <w:spacing w:line="240" w:lineRule="auto"/>
+        <w:jc w:val="both"/>
+        <w:rPr>
+          <w:rFonts w:ascii="Bookman Old Style" w:eastAsia="Times New Roman" w:hAnsi="Bookman Old Style" w:cs="Times New Roman"/>
+        </w:rPr>
+      </w:pPr>
+      <w:r>
+        <w:rPr>
+          <w:rFonts w:ascii="Bookman Old Style" w:eastAsia="Times New Roman" w:hAnsi="Bookman Old Style" w:cs="Times New Roman"/>
+        </w:rPr>
+        <w:t xml:space="preserve">c. </w:t>
+      </w:r>
       <w:proofErr w:type="gramStart"/>
       <w:r>
         <w:rPr>
           <w:rFonts w:ascii="Bookman Old Style" w:eastAsia="Times New Roman" w:hAnsi="Bookman Old Style" w:cs="Times New Roman"/>
         </w:rPr>
-        <w:t>b</w:t>
+        <w:t>add  element</w:t>
       </w:r>
       <w:proofErr w:type="gramEnd"/>
       <w:r>
         <w:rPr>
           <w:rFonts w:ascii="Bookman Old Style" w:eastAsia="Times New Roman" w:hAnsi="Bookman Old Style" w:cs="Times New Roman"/>
         </w:rPr>
-        <w:t xml:space="preserve">.     check if element(value) exists in </w:t>
-      </w:r>
-      <w:proofErr w:type="spellStart"/>
-      <w:r>
-        <w:rPr>
-          <w:rFonts w:ascii="Bookman Old Style" w:eastAsia="Times New Roman" w:hAnsi="Bookman Old Style" w:cs="Times New Roman"/>
-        </w:rPr>
-        <w:t>ArrayList</w:t>
-      </w:r>
-      <w:proofErr w:type="spellEnd"/>
-      <w:r>
-        <w:rPr>
-          <w:rFonts w:ascii="Bookman Old Style" w:eastAsia="Times New Roman" w:hAnsi="Bookman Old Style" w:cs="Times New Roman"/>
-        </w:rPr>
-        <w:t>?</w:t>
-      </w:r>
-    </w:p>
-    <w:p>
-      <w:pPr>
-        <w:spacing w:line="240" w:lineRule="auto"/>
-        <w:jc w:val="both"/>
-        <w:rPr>
-          <w:rFonts w:ascii="Bookman Old Style" w:eastAsia="Times New Roman" w:hAnsi="Bookman Old Style" w:cs="Times New Roman"/>
-        </w:rPr>
-      </w:pPr>
-      <w:proofErr w:type="gramStart"/>
-      <w:r>
-        <w:rPr>
-          <w:rFonts w:ascii="Bookman Old Style" w:eastAsia="Times New Roman" w:hAnsi="Bookman Old Style" w:cs="Times New Roman"/>
-        </w:rPr>
-        <w:t>c</w:t>
-      </w:r>
-      <w:proofErr w:type="gramEnd"/>
-      <w:r>
-        <w:rPr>
-          <w:rFonts w:ascii="Bookman Old Style" w:eastAsia="Times New Roman" w:hAnsi="Bookman Old Style" w:cs="Times New Roman"/>
-        </w:rPr>
-        <w:t xml:space="preserve">. add  element at particular index of </w:t>
+        <w:t xml:space="preserve"> at particular index of </w:t>
       </w:r>
       <w:proofErr w:type="spellStart"/>
       <w:r>
@@ -8808,14 +8633,22 @@
       <w:r>
         <w:rPr>
           <w:rFonts w:ascii="Bookman Old Style" w:eastAsia="Times New Roman" w:hAnsi="Bookman Old Style" w:cs="Times New Roman"/>
+          <w:highlight w:val="green"/>
         </w:rPr>
         <w:t>37)</w:t>
       </w:r>
       <w:r>
         <w:rPr>
           <w:rFonts w:ascii="Bookman Old Style" w:eastAsia="Times New Roman" w:hAnsi="Bookman Old Style" w:cs="Times New Roman"/>
-        </w:rPr>
-        <w:t xml:space="preserve">. </w:t>
+          <w:highlight w:val="green"/>
+        </w:rPr>
+        <w:t>.</w:t>
+      </w:r>
+      <w:r>
+        <w:rPr>
+          <w:rFonts w:ascii="Bookman Old Style" w:eastAsia="Times New Roman" w:hAnsi="Bookman Old Style" w:cs="Times New Roman"/>
+        </w:rPr>
+        <w:t xml:space="preserve"> </w:t>
       </w:r>
     </w:p>
     <w:p>
@@ -9359,7 +9192,6 @@
         <w:t xml:space="preserve">Call the </w:t>
       </w:r>
       <w:proofErr w:type="spellStart"/>
-      <w:proofErr w:type="gramStart"/>
       <w:r>
         <w:rPr>
           <w:rFonts w:ascii="Bookman Old Style" w:eastAsia="Times New Roman" w:hAnsi="Bookman Old Style" w:cs="Times New Roman"/>
@@ -9371,14 +9203,7 @@
         <w:rPr>
           <w:rFonts w:ascii="Bookman Old Style" w:eastAsia="Times New Roman" w:hAnsi="Bookman Old Style" w:cs="Times New Roman"/>
         </w:rPr>
-        <w:t>(</w:t>
-      </w:r>
-      <w:proofErr w:type="gramEnd"/>
-      <w:r>
-        <w:rPr>
-          <w:rFonts w:ascii="Bookman Old Style" w:eastAsia="Times New Roman" w:hAnsi="Bookman Old Style" w:cs="Times New Roman"/>
-        </w:rPr>
-        <w:t>) method for each object using a loop.</w:t>
+        <w:t>() method for each object using a loop.</w:t>
       </w:r>
       <w:r>
         <w:rPr>
@@ -9455,7 +9280,20 @@
         <w:rPr>
           <w:rFonts w:ascii="Bookman Old Style" w:hAnsi="Bookman Old Style"/>
         </w:rPr>
-        <w:t xml:space="preserve"> A) </w:t>
+        <w:t xml:space="preserve"> </w:t>
+      </w:r>
+      <w:r>
+        <w:rPr>
+          <w:rFonts w:ascii="Bookman Old Style" w:hAnsi="Bookman Old Style"/>
+          <w:highlight w:val="green"/>
+        </w:rPr>
+        <w:t>A)</w:t>
+      </w:r>
+      <w:r>
+        <w:rPr>
+          <w:rFonts w:ascii="Bookman Old Style" w:hAnsi="Bookman Old Style"/>
+        </w:rPr>
+        <w:t xml:space="preserve"> </w:t>
       </w:r>
       <w:r>
         <w:rPr>
@@ -9586,8 +9424,15 @@
       <w:r>
         <w:rPr>
           <w:rFonts w:ascii="Bookman Old Style" w:hAnsi="Bookman Old Style"/>
-        </w:rPr>
-        <w:t xml:space="preserve">Develop a JAVA program to create an abstract class Shape with abstract methods </w:t>
+          <w:highlight w:val="green"/>
+        </w:rPr>
+        <w:t>Develop</w:t>
+      </w:r>
+      <w:r>
+        <w:rPr>
+          <w:rFonts w:ascii="Bookman Old Style" w:hAnsi="Bookman Old Style"/>
+        </w:rPr>
+        <w:t xml:space="preserve"> a JAVA program to create an abstract class Shape with abstract methods </w:t>
       </w:r>
       <w:proofErr w:type="spellStart"/>
       <w:proofErr w:type="gramStart"/>
@@ -9661,8 +9506,15 @@
       <w:r>
         <w:rPr>
           <w:rFonts w:ascii="Bookman Old Style" w:hAnsi="Bookman Old Style"/>
-        </w:rPr>
-        <w:t xml:space="preserve">A) </w:t>
+          <w:highlight w:val="green"/>
+        </w:rPr>
+        <w:t>A)</w:t>
+      </w:r>
+      <w:r>
+        <w:rPr>
+          <w:rFonts w:ascii="Bookman Old Style" w:hAnsi="Bookman Old Style"/>
+        </w:rPr>
+        <w:t xml:space="preserve"> </w:t>
       </w:r>
       <w:r>
         <w:rPr>
@@ -9798,6 +9650,7 @@
       <w:r>
         <w:rPr>
           <w:rFonts w:ascii="Bookman Old Style" w:eastAsia="Courier New" w:hAnsi="Bookman Old Style" w:cs="Courier New"/>
+          <w:highlight w:val="green"/>
           <w:shd w:val="clear" w:color="auto" w:fill="F6F8FA"/>
         </w:rPr>
         <w:t>B</w:t>
@@ -9909,9 +9762,17 @@
       <w:r>
         <w:rPr>
           <w:rFonts w:ascii="Bookman Old Style" w:hAnsi="Bookman Old Style"/>
+          <w:highlight w:val="green"/>
           <w:shd w:val="clear" w:color="auto" w:fill="F6F8FA"/>
         </w:rPr>
-        <w:t xml:space="preserve">A) </w:t>
+        <w:t>A)</w:t>
+      </w:r>
+      <w:r>
+        <w:rPr>
+          <w:rFonts w:ascii="Bookman Old Style" w:hAnsi="Bookman Old Style"/>
+          <w:shd w:val="clear" w:color="auto" w:fill="F6F8FA"/>
+        </w:rPr>
+        <w:t xml:space="preserve"> </w:t>
       </w:r>
       <w:r>
         <w:rPr>
@@ -10019,6 +9880,7 @@
       <w:r>
         <w:rPr>
           <w:rFonts w:ascii="Bookman Old Style" w:hAnsi="Bookman Old Style"/>
+          <w:highlight w:val="green"/>
           <w:shd w:val="clear" w:color="auto" w:fill="F6F8FA"/>
         </w:rPr>
         <w:t>B</w:t>
@@ -10026,6 +9888,7 @@
       <w:r>
         <w:rPr>
           <w:rFonts w:ascii="Bookman Old Style" w:hAnsi="Bookman Old Style"/>
+          <w:highlight w:val="green"/>
           <w:shd w:val="clear" w:color="auto" w:fill="F6F8FA"/>
         </w:rPr>
         <w:t>)</w:t>
@@ -10075,6 +9938,8 @@
           <w:shd w:val="clear" w:color="auto" w:fill="F6F8FA"/>
         </w:rPr>
       </w:pPr>
+      <w:bookmarkStart w:id="2" w:name="_GoBack"/>
+      <w:bookmarkEnd w:id="2"/>
     </w:p>
     <w:p>
       <w:pPr>
@@ -10136,8 +10001,6 @@
           <w:rFonts w:ascii="Bookman Old Style" w:hAnsi="Bookman Old Style"/>
         </w:rPr>
       </w:pPr>
-      <w:bookmarkStart w:id="2" w:name="_GoBack"/>
-      <w:bookmarkEnd w:id="2"/>
     </w:p>
     <w:sectPr>
       <w:footerReference w:type="default" r:id="rId9"/>
@@ -10151,7 +10014,7 @@
 </file>
 
 <file path=word/endnotes.xml><?xml version="1.0" encoding="utf-8"?>
-<w:endnotes xmlns:wpc="http://schemas.microsoft.com/office/word/2010/wordprocessingCanvas" xmlns:mc="http://schemas.openxmlformats.org/markup-compatibility/2006" xmlns:o="urn:schemas-microsoft-com:office:office" xmlns:r="http://schemas.openxmlformats.org/officeDocument/2006/relationships" xmlns:m="http://schemas.openxmlformats.org/officeDocument/2006/math" xmlns:v="urn:schemas-microsoft-com:vml" xmlns:wp14="http://schemas.microsoft.com/office/word/2010/wordprocessingDrawing" xmlns:wp="http://schemas.openxmlformats.org/drawingml/2006/wordprocessingDrawing" xmlns:w10="urn:schemas-microsoft-com:office:word" xmlns:w="http://schemas.openxmlformats.org/wordprocessingml/2006/main" xmlns:w14="http://schemas.microsoft.com/office/word/2010/wordml" xmlns:w15="http://schemas.microsoft.com/office/word/2012/wordml" xmlns:wpg="http://schemas.microsoft.com/office/word/2010/wordprocessingGroup" xmlns:wpi="http://schemas.microsoft.com/office/word/2010/wordprocessingInk" xmlns:wne="http://schemas.microsoft.com/office/word/2006/wordml" xmlns:wps="http://schemas.microsoft.com/office/word/2010/wordprocessingShape" mc:Ignorable="w14 w15 wp14">
+<w:endnotes xmlns:wpc="http://schemas.microsoft.com/office/word/2010/wordprocessingCanvas" xmlns:cx="http://schemas.microsoft.com/office/drawing/2014/chartex" xmlns:mc="http://schemas.openxmlformats.org/markup-compatibility/2006" xmlns:o="urn:schemas-microsoft-com:office:office" xmlns:r="http://schemas.openxmlformats.org/officeDocument/2006/relationships" xmlns:m="http://schemas.openxmlformats.org/officeDocument/2006/math" xmlns:v="urn:schemas-microsoft-com:vml" xmlns:wp14="http://schemas.microsoft.com/office/word/2010/wordprocessingDrawing" xmlns:wp="http://schemas.openxmlformats.org/drawingml/2006/wordprocessingDrawing" xmlns:w10="urn:schemas-microsoft-com:office:word" xmlns:w="http://schemas.openxmlformats.org/wordprocessingml/2006/main" xmlns:w14="http://schemas.microsoft.com/office/word/2010/wordml" xmlns:w15="http://schemas.microsoft.com/office/word/2012/wordml" xmlns:w16se="http://schemas.microsoft.com/office/word/2015/wordml/symex" xmlns:wpg="http://schemas.microsoft.com/office/word/2010/wordprocessingGroup" xmlns:wpi="http://schemas.microsoft.com/office/word/2010/wordprocessingInk" xmlns:wne="http://schemas.microsoft.com/office/word/2006/wordml" xmlns:wps="http://schemas.microsoft.com/office/word/2010/wordprocessingShape" mc:Ignorable="w14 w15 w16se wp14">
   <w:endnote w:type="separator" w:id="-1">
     <w:p>
       <w:pPr>
@@ -10176,13 +10039,13 @@
 </file>
 
 <file path=word/footer1.xml><?xml version="1.0" encoding="utf-8"?>
-<w:ftr xmlns:wpc="http://schemas.microsoft.com/office/word/2010/wordprocessingCanvas" xmlns:mc="http://schemas.openxmlformats.org/markup-compatibility/2006" xmlns:o="urn:schemas-microsoft-com:office:office" xmlns:r="http://schemas.openxmlformats.org/officeDocument/2006/relationships" xmlns:m="http://schemas.openxmlformats.org/officeDocument/2006/math" xmlns:v="urn:schemas-microsoft-com:vml" xmlns:wp14="http://schemas.microsoft.com/office/word/2010/wordprocessingDrawing" xmlns:wp="http://schemas.openxmlformats.org/drawingml/2006/wordprocessingDrawing" xmlns:w10="urn:schemas-microsoft-com:office:word" xmlns:w="http://schemas.openxmlformats.org/wordprocessingml/2006/main" xmlns:w14="http://schemas.microsoft.com/office/word/2010/wordml" xmlns:w15="http://schemas.microsoft.com/office/word/2012/wordml" xmlns:wpg="http://schemas.microsoft.com/office/word/2010/wordprocessingGroup" xmlns:wpi="http://schemas.microsoft.com/office/word/2010/wordprocessingInk" xmlns:wne="http://schemas.microsoft.com/office/word/2006/wordml" xmlns:wps="http://schemas.microsoft.com/office/word/2010/wordprocessingShape" mc:Ignorable="w14 w15 wp14">
+<w:ftr xmlns:wpc="http://schemas.microsoft.com/office/word/2010/wordprocessingCanvas" xmlns:cx="http://schemas.microsoft.com/office/drawing/2014/chartex" xmlns:mc="http://schemas.openxmlformats.org/markup-compatibility/2006" xmlns:o="urn:schemas-microsoft-com:office:office" xmlns:r="http://schemas.openxmlformats.org/officeDocument/2006/relationships" xmlns:m="http://schemas.openxmlformats.org/officeDocument/2006/math" xmlns:v="urn:schemas-microsoft-com:vml" xmlns:wp14="http://schemas.microsoft.com/office/word/2010/wordprocessingDrawing" xmlns:wp="http://schemas.openxmlformats.org/drawingml/2006/wordprocessingDrawing" xmlns:w10="urn:schemas-microsoft-com:office:word" xmlns:w="http://schemas.openxmlformats.org/wordprocessingml/2006/main" xmlns:w14="http://schemas.microsoft.com/office/word/2010/wordml" xmlns:w15="http://schemas.microsoft.com/office/word/2012/wordml" xmlns:w16se="http://schemas.microsoft.com/office/word/2015/wordml/symex" xmlns:wpg="http://schemas.microsoft.com/office/word/2010/wordprocessingGroup" xmlns:wpi="http://schemas.microsoft.com/office/word/2010/wordprocessingInk" xmlns:wne="http://schemas.microsoft.com/office/word/2006/wordml" xmlns:wps="http://schemas.microsoft.com/office/word/2010/wordprocessingShape" mc:Ignorable="w14 w15 w16se wp14">
   <w:p/>
 </w:ftr>
 </file>
 
 <file path=word/footnotes.xml><?xml version="1.0" encoding="utf-8"?>
-<w:footnotes xmlns:wpc="http://schemas.microsoft.com/office/word/2010/wordprocessingCanvas" xmlns:mc="http://schemas.openxmlformats.org/markup-compatibility/2006" xmlns:o="urn:schemas-microsoft-com:office:office" xmlns:r="http://schemas.openxmlformats.org/officeDocument/2006/relationships" xmlns:m="http://schemas.openxmlformats.org/officeDocument/2006/math" xmlns:v="urn:schemas-microsoft-com:vml" xmlns:wp14="http://schemas.microsoft.com/office/word/2010/wordprocessingDrawing" xmlns:wp="http://schemas.openxmlformats.org/drawingml/2006/wordprocessingDrawing" xmlns:w10="urn:schemas-microsoft-com:office:word" xmlns:w="http://schemas.openxmlformats.org/wordprocessingml/2006/main" xmlns:w14="http://schemas.microsoft.com/office/word/2010/wordml" xmlns:w15="http://schemas.microsoft.com/office/word/2012/wordml" xmlns:wpg="http://schemas.microsoft.com/office/word/2010/wordprocessingGroup" xmlns:wpi="http://schemas.microsoft.com/office/word/2010/wordprocessingInk" xmlns:wne="http://schemas.microsoft.com/office/word/2006/wordml" xmlns:wps="http://schemas.microsoft.com/office/word/2010/wordprocessingShape" mc:Ignorable="w14 w15 wp14">
+<w:footnotes xmlns:wpc="http://schemas.microsoft.com/office/word/2010/wordprocessingCanvas" xmlns:cx="http://schemas.microsoft.com/office/drawing/2014/chartex" xmlns:mc="http://schemas.openxmlformats.org/markup-compatibility/2006" xmlns:o="urn:schemas-microsoft-com:office:office" xmlns:r="http://schemas.openxmlformats.org/officeDocument/2006/relationships" xmlns:m="http://schemas.openxmlformats.org/officeDocument/2006/math" xmlns:v="urn:schemas-microsoft-com:vml" xmlns:wp14="http://schemas.microsoft.com/office/word/2010/wordprocessingDrawing" xmlns:wp="http://schemas.openxmlformats.org/drawingml/2006/wordprocessingDrawing" xmlns:w10="urn:schemas-microsoft-com:office:word" xmlns:w="http://schemas.openxmlformats.org/wordprocessingml/2006/main" xmlns:w14="http://schemas.microsoft.com/office/word/2010/wordml" xmlns:w15="http://schemas.microsoft.com/office/word/2012/wordml" xmlns:w16se="http://schemas.microsoft.com/office/word/2015/wordml/symex" xmlns:wpg="http://schemas.microsoft.com/office/word/2010/wordprocessingGroup" xmlns:wpi="http://schemas.microsoft.com/office/word/2010/wordprocessingInk" xmlns:wne="http://schemas.microsoft.com/office/word/2006/wordml" xmlns:wps="http://schemas.microsoft.com/office/word/2010/wordprocessingShape" mc:Ignorable="w14 w15 w16se wp14">
   <w:footnote w:type="separator" w:id="-1">
     <w:p>
       <w:pPr>
@@ -10207,8 +10070,8 @@
 </file>
 
 <file path=word/numbering.xml><?xml version="1.0" encoding="utf-8"?>
-<w:numbering xmlns:wpc="http://schemas.microsoft.com/office/word/2010/wordprocessingCanvas" xmlns:mc="http://schemas.openxmlformats.org/markup-compatibility/2006" xmlns:o="urn:schemas-microsoft-com:office:office" xmlns:r="http://schemas.openxmlformats.org/officeDocument/2006/relationships" xmlns:m="http://schemas.openxmlformats.org/officeDocument/2006/math" xmlns:v="urn:schemas-microsoft-com:vml" xmlns:wp14="http://schemas.microsoft.com/office/word/2010/wordprocessingDrawing" xmlns:wp="http://schemas.openxmlformats.org/drawingml/2006/wordprocessingDrawing" xmlns:w10="urn:schemas-microsoft-com:office:word" xmlns:w="http://schemas.openxmlformats.org/wordprocessingml/2006/main" xmlns:w14="http://schemas.microsoft.com/office/word/2010/wordml" xmlns:w15="http://schemas.microsoft.com/office/word/2012/wordml" xmlns:wpg="http://schemas.microsoft.com/office/word/2010/wordprocessingGroup" xmlns:wpi="http://schemas.microsoft.com/office/word/2010/wordprocessingInk" xmlns:wne="http://schemas.microsoft.com/office/word/2006/wordml" xmlns:wps="http://schemas.microsoft.com/office/word/2010/wordprocessingShape" mc:Ignorable="w14 w15 wp14">
-  <w:abstractNum w:abstractNumId="0">
+<w:numbering xmlns:wpc="http://schemas.microsoft.com/office/word/2010/wordprocessingCanvas" xmlns:cx="http://schemas.microsoft.com/office/drawing/2014/chartex" xmlns:mc="http://schemas.openxmlformats.org/markup-compatibility/2006" xmlns:o="urn:schemas-microsoft-com:office:office" xmlns:r="http://schemas.openxmlformats.org/officeDocument/2006/relationships" xmlns:m="http://schemas.openxmlformats.org/officeDocument/2006/math" xmlns:v="urn:schemas-microsoft-com:vml" xmlns:wp14="http://schemas.microsoft.com/office/word/2010/wordprocessingDrawing" xmlns:wp="http://schemas.openxmlformats.org/drawingml/2006/wordprocessingDrawing" xmlns:w10="urn:schemas-microsoft-com:office:word" xmlns:w="http://schemas.openxmlformats.org/wordprocessingml/2006/main" xmlns:w14="http://schemas.microsoft.com/office/word/2010/wordml" xmlns:w15="http://schemas.microsoft.com/office/word/2012/wordml" xmlns:w16se="http://schemas.microsoft.com/office/word/2015/wordml/symex" xmlns:wpg="http://schemas.microsoft.com/office/word/2010/wordprocessingGroup" xmlns:wpi="http://schemas.microsoft.com/office/word/2010/wordprocessingInk" xmlns:wne="http://schemas.microsoft.com/office/word/2006/wordml" xmlns:wps="http://schemas.microsoft.com/office/word/2010/wordprocessingShape" mc:Ignorable="w14 w15 w16se wp14">
+  <w:abstractNum w:abstractNumId="0" w15:restartNumberingAfterBreak="0">
     <w:nsid w:val="04025E8D"/>
     <w:multiLevelType w:val="hybridMultilevel"/>
     <w:tmpl w:val="4D483A12"/>
@@ -10298,7 +10161,7 @@
       </w:pPr>
     </w:lvl>
   </w:abstractNum>
-  <w:abstractNum w:abstractNumId="1">
+  <w:abstractNum w:abstractNumId="1" w15:restartNumberingAfterBreak="0">
     <w:nsid w:val="046B1B12"/>
     <w:multiLevelType w:val="hybridMultilevel"/>
     <w:tmpl w:val="C316BF0E"/>
@@ -10387,7 +10250,7 @@
       </w:pPr>
     </w:lvl>
   </w:abstractNum>
-  <w:abstractNum w:abstractNumId="2">
+  <w:abstractNum w:abstractNumId="2" w15:restartNumberingAfterBreak="0">
     <w:nsid w:val="070E4ABD"/>
     <w:multiLevelType w:val="multilevel"/>
     <w:tmpl w:val="D9C4EE30"/>
@@ -10500,7 +10363,7 @@
       </w:rPr>
     </w:lvl>
   </w:abstractNum>
-  <w:abstractNum w:abstractNumId="3">
+  <w:abstractNum w:abstractNumId="3" w15:restartNumberingAfterBreak="0">
     <w:nsid w:val="0A2B4568"/>
     <w:multiLevelType w:val="multilevel"/>
     <w:tmpl w:val="C81EBF34"/>
@@ -10613,7 +10476,7 @@
       </w:rPr>
     </w:lvl>
   </w:abstractNum>
-  <w:abstractNum w:abstractNumId="4">
+  <w:abstractNum w:abstractNumId="4" w15:restartNumberingAfterBreak="0">
     <w:nsid w:val="0E977B74"/>
     <w:multiLevelType w:val="multilevel"/>
     <w:tmpl w:val="C324DD94"/>
@@ -10730,7 +10593,7 @@
       </w:rPr>
     </w:lvl>
   </w:abstractNum>
-  <w:abstractNum w:abstractNumId="5">
+  <w:abstractNum w:abstractNumId="5" w15:restartNumberingAfterBreak="0">
     <w:nsid w:val="0EDD5B78"/>
     <w:multiLevelType w:val="multilevel"/>
     <w:tmpl w:val="BB9CDD94"/>
@@ -10843,7 +10706,7 @@
       </w:rPr>
     </w:lvl>
   </w:abstractNum>
-  <w:abstractNum w:abstractNumId="6">
+  <w:abstractNum w:abstractNumId="6" w15:restartNumberingAfterBreak="0">
     <w:nsid w:val="12C7130B"/>
     <w:multiLevelType w:val="multilevel"/>
     <w:tmpl w:val="A23AF95A"/>
@@ -10956,7 +10819,7 @@
       </w:rPr>
     </w:lvl>
   </w:abstractNum>
-  <w:abstractNum w:abstractNumId="7">
+  <w:abstractNum w:abstractNumId="7" w15:restartNumberingAfterBreak="0">
     <w:nsid w:val="14E01A51"/>
     <w:multiLevelType w:val="multilevel"/>
     <w:tmpl w:val="B2E0F398"/>
@@ -11069,7 +10932,7 @@
       </w:rPr>
     </w:lvl>
   </w:abstractNum>
-  <w:abstractNum w:abstractNumId="8">
+  <w:abstractNum w:abstractNumId="8" w15:restartNumberingAfterBreak="0">
     <w:nsid w:val="1B90257E"/>
     <w:multiLevelType w:val="multilevel"/>
     <w:tmpl w:val="25C0A85C"/>
@@ -11182,7 +11045,7 @@
       </w:rPr>
     </w:lvl>
   </w:abstractNum>
-  <w:abstractNum w:abstractNumId="9">
+  <w:abstractNum w:abstractNumId="9" w15:restartNumberingAfterBreak="0">
     <w:nsid w:val="1BBD652A"/>
     <w:multiLevelType w:val="multilevel"/>
     <w:tmpl w:val="8E54D01A"/>
@@ -11295,7 +11158,7 @@
       </w:rPr>
     </w:lvl>
   </w:abstractNum>
-  <w:abstractNum w:abstractNumId="10">
+  <w:abstractNum w:abstractNumId="10" w15:restartNumberingAfterBreak="0">
     <w:nsid w:val="1BE71B77"/>
     <w:multiLevelType w:val="multilevel"/>
     <w:tmpl w:val="D8583654"/>
@@ -11408,7 +11271,7 @@
       </w:rPr>
     </w:lvl>
   </w:abstractNum>
-  <w:abstractNum w:abstractNumId="11">
+  <w:abstractNum w:abstractNumId="11" w15:restartNumberingAfterBreak="0">
     <w:nsid w:val="1F761ACA"/>
     <w:multiLevelType w:val="multilevel"/>
     <w:tmpl w:val="E3AA9562"/>
@@ -11525,7 +11388,7 @@
       </w:rPr>
     </w:lvl>
   </w:abstractNum>
-  <w:abstractNum w:abstractNumId="12">
+  <w:abstractNum w:abstractNumId="12" w15:restartNumberingAfterBreak="0">
     <w:nsid w:val="22B11024"/>
     <w:multiLevelType w:val="hybridMultilevel"/>
     <w:tmpl w:val="69FA1EF6"/>
@@ -11614,7 +11477,7 @@
       </w:pPr>
     </w:lvl>
   </w:abstractNum>
-  <w:abstractNum w:abstractNumId="13">
+  <w:abstractNum w:abstractNumId="13" w15:restartNumberingAfterBreak="0">
     <w:nsid w:val="2E8F55AA"/>
     <w:multiLevelType w:val="multilevel"/>
     <w:tmpl w:val="65969304"/>
@@ -11727,7 +11590,7 @@
       </w:rPr>
     </w:lvl>
   </w:abstractNum>
-  <w:abstractNum w:abstractNumId="14">
+  <w:abstractNum w:abstractNumId="14" w15:restartNumberingAfterBreak="0">
     <w:nsid w:val="35617C0B"/>
     <w:multiLevelType w:val="hybridMultilevel"/>
     <w:tmpl w:val="17987E0E"/>
@@ -11840,7 +11703,7 @@
       </w:rPr>
     </w:lvl>
   </w:abstractNum>
-  <w:abstractNum w:abstractNumId="15">
+  <w:abstractNum w:abstractNumId="15" w15:restartNumberingAfterBreak="0">
     <w:nsid w:val="3575001F"/>
     <w:multiLevelType w:val="hybridMultilevel"/>
     <w:tmpl w:val="F8A474A6"/>
@@ -11929,7 +11792,7 @@
       </w:pPr>
     </w:lvl>
   </w:abstractNum>
-  <w:abstractNum w:abstractNumId="16">
+  <w:abstractNum w:abstractNumId="16" w15:restartNumberingAfterBreak="0">
     <w:nsid w:val="393F6292"/>
     <w:multiLevelType w:val="multilevel"/>
     <w:tmpl w:val="A02E6F42"/>
@@ -12042,7 +11905,7 @@
       </w:rPr>
     </w:lvl>
   </w:abstractNum>
-  <w:abstractNum w:abstractNumId="17">
+  <w:abstractNum w:abstractNumId="17" w15:restartNumberingAfterBreak="0">
     <w:nsid w:val="3B0334E1"/>
     <w:multiLevelType w:val="multilevel"/>
     <w:tmpl w:val="B2748BFC"/>
@@ -12155,7 +12018,7 @@
       </w:rPr>
     </w:lvl>
   </w:abstractNum>
-  <w:abstractNum w:abstractNumId="18">
+  <w:abstractNum w:abstractNumId="18" w15:restartNumberingAfterBreak="0">
     <w:nsid w:val="3B526A93"/>
     <w:multiLevelType w:val="multilevel"/>
     <w:tmpl w:val="97448954"/>
@@ -12268,7 +12131,7 @@
       </w:rPr>
     </w:lvl>
   </w:abstractNum>
-  <w:abstractNum w:abstractNumId="19">
+  <w:abstractNum w:abstractNumId="19" w15:restartNumberingAfterBreak="0">
     <w:nsid w:val="3BB552A2"/>
     <w:multiLevelType w:val="multilevel"/>
     <w:tmpl w:val="A9F6DB2A"/>
@@ -12381,7 +12244,7 @@
       </w:rPr>
     </w:lvl>
   </w:abstractNum>
-  <w:abstractNum w:abstractNumId="20">
+  <w:abstractNum w:abstractNumId="20" w15:restartNumberingAfterBreak="0">
     <w:nsid w:val="3D4E21DC"/>
     <w:multiLevelType w:val="multilevel"/>
     <w:tmpl w:val="5D12D256"/>
@@ -12494,7 +12357,7 @@
       </w:rPr>
     </w:lvl>
   </w:abstractNum>
-  <w:abstractNum w:abstractNumId="21">
+  <w:abstractNum w:abstractNumId="21" w15:restartNumberingAfterBreak="0">
     <w:nsid w:val="3E8B120F"/>
     <w:multiLevelType w:val="multilevel"/>
     <w:tmpl w:val="1250DDAC"/>
@@ -12607,7 +12470,7 @@
       </w:rPr>
     </w:lvl>
   </w:abstractNum>
-  <w:abstractNum w:abstractNumId="22">
+  <w:abstractNum w:abstractNumId="22" w15:restartNumberingAfterBreak="0">
     <w:nsid w:val="41006C72"/>
     <w:multiLevelType w:val="multilevel"/>
     <w:tmpl w:val="48FE86AC"/>
@@ -12720,7 +12583,7 @@
       </w:rPr>
     </w:lvl>
   </w:abstractNum>
-  <w:abstractNum w:abstractNumId="23">
+  <w:abstractNum w:abstractNumId="23" w15:restartNumberingAfterBreak="0">
     <w:nsid w:val="437F1341"/>
     <w:multiLevelType w:val="multilevel"/>
     <w:tmpl w:val="C8946BFE"/>
@@ -12833,7 +12696,7 @@
       </w:rPr>
     </w:lvl>
   </w:abstractNum>
-  <w:abstractNum w:abstractNumId="24">
+  <w:abstractNum w:abstractNumId="24" w15:restartNumberingAfterBreak="0">
     <w:nsid w:val="44A066B0"/>
     <w:multiLevelType w:val="multilevel"/>
     <w:tmpl w:val="96FCAF5A"/>
@@ -12946,7 +12809,7 @@
       </w:rPr>
     </w:lvl>
   </w:abstractNum>
-  <w:abstractNum w:abstractNumId="25">
+  <w:abstractNum w:abstractNumId="25" w15:restartNumberingAfterBreak="0">
     <w:nsid w:val="45045A88"/>
     <w:multiLevelType w:val="multilevel"/>
     <w:tmpl w:val="D6C62D16"/>
@@ -13059,7 +12922,7 @@
       </w:rPr>
     </w:lvl>
   </w:abstractNum>
-  <w:abstractNum w:abstractNumId="26">
+  <w:abstractNum w:abstractNumId="26" w15:restartNumberingAfterBreak="0">
     <w:nsid w:val="45F933AC"/>
     <w:multiLevelType w:val="multilevel"/>
     <w:tmpl w:val="0DFCC4CC"/>
@@ -13172,7 +13035,7 @@
       </w:rPr>
     </w:lvl>
   </w:abstractNum>
-  <w:abstractNum w:abstractNumId="27">
+  <w:abstractNum w:abstractNumId="27" w15:restartNumberingAfterBreak="0">
     <w:nsid w:val="48FC350B"/>
     <w:multiLevelType w:val="hybridMultilevel"/>
     <w:tmpl w:val="EB5A7096"/>
@@ -13261,7 +13124,7 @@
       </w:pPr>
     </w:lvl>
   </w:abstractNum>
-  <w:abstractNum w:abstractNumId="28">
+  <w:abstractNum w:abstractNumId="28" w15:restartNumberingAfterBreak="0">
     <w:nsid w:val="496F5B12"/>
     <w:multiLevelType w:val="multilevel"/>
     <w:tmpl w:val="16C2814A"/>
@@ -13374,7 +13237,7 @@
       </w:rPr>
     </w:lvl>
   </w:abstractNum>
-  <w:abstractNum w:abstractNumId="29">
+  <w:abstractNum w:abstractNumId="29" w15:restartNumberingAfterBreak="0">
     <w:nsid w:val="4E4D255A"/>
     <w:multiLevelType w:val="multilevel"/>
     <w:tmpl w:val="6F628E46"/>
@@ -13487,7 +13350,7 @@
       </w:rPr>
     </w:lvl>
   </w:abstractNum>
-  <w:abstractNum w:abstractNumId="30">
+  <w:abstractNum w:abstractNumId="30" w15:restartNumberingAfterBreak="0">
     <w:nsid w:val="50116B6F"/>
     <w:multiLevelType w:val="multilevel"/>
     <w:tmpl w:val="843210D8"/>
@@ -13600,7 +13463,7 @@
       </w:rPr>
     </w:lvl>
   </w:abstractNum>
-  <w:abstractNum w:abstractNumId="31">
+  <w:abstractNum w:abstractNumId="31" w15:restartNumberingAfterBreak="0">
     <w:nsid w:val="50B44A99"/>
     <w:multiLevelType w:val="multilevel"/>
     <w:tmpl w:val="42D0B210"/>
@@ -13713,7 +13576,7 @@
       </w:rPr>
     </w:lvl>
   </w:abstractNum>
-  <w:abstractNum w:abstractNumId="32">
+  <w:abstractNum w:abstractNumId="32" w15:restartNumberingAfterBreak="0">
     <w:nsid w:val="51E20D32"/>
     <w:multiLevelType w:val="multilevel"/>
     <w:tmpl w:val="E9DC4464"/>
@@ -13826,7 +13689,7 @@
       </w:rPr>
     </w:lvl>
   </w:abstractNum>
-  <w:abstractNum w:abstractNumId="33">
+  <w:abstractNum w:abstractNumId="33" w15:restartNumberingAfterBreak="0">
     <w:nsid w:val="535F1DA9"/>
     <w:multiLevelType w:val="multilevel"/>
     <w:tmpl w:val="1DC21760"/>
@@ -13947,7 +13810,7 @@
       </w:rPr>
     </w:lvl>
   </w:abstractNum>
-  <w:abstractNum w:abstractNumId="34">
+  <w:abstractNum w:abstractNumId="34" w15:restartNumberingAfterBreak="0">
     <w:nsid w:val="58625F17"/>
     <w:multiLevelType w:val="multilevel"/>
     <w:tmpl w:val="6860CB00"/>
@@ -14060,7 +13923,7 @@
       </w:rPr>
     </w:lvl>
   </w:abstractNum>
-  <w:abstractNum w:abstractNumId="35">
+  <w:abstractNum w:abstractNumId="35" w15:restartNumberingAfterBreak="0">
     <w:nsid w:val="5C1C7549"/>
     <w:multiLevelType w:val="multilevel"/>
     <w:tmpl w:val="72546C82"/>
@@ -14173,7 +14036,7 @@
       </w:rPr>
     </w:lvl>
   </w:abstractNum>
-  <w:abstractNum w:abstractNumId="36">
+  <w:abstractNum w:abstractNumId="36" w15:restartNumberingAfterBreak="0">
     <w:nsid w:val="5C212E3E"/>
     <w:multiLevelType w:val="multilevel"/>
     <w:tmpl w:val="908A8E0A"/>
@@ -14286,7 +14149,7 @@
       </w:rPr>
     </w:lvl>
   </w:abstractNum>
-  <w:abstractNum w:abstractNumId="37">
+  <w:abstractNum w:abstractNumId="37" w15:restartNumberingAfterBreak="0">
     <w:nsid w:val="5F905BA1"/>
     <w:multiLevelType w:val="multilevel"/>
     <w:tmpl w:val="F9386192"/>
@@ -14399,7 +14262,7 @@
       </w:rPr>
     </w:lvl>
   </w:abstractNum>
-  <w:abstractNum w:abstractNumId="38">
+  <w:abstractNum w:abstractNumId="38" w15:restartNumberingAfterBreak="0">
     <w:nsid w:val="600C68D3"/>
     <w:multiLevelType w:val="multilevel"/>
     <w:tmpl w:val="62E45524"/>
@@ -14512,7 +14375,7 @@
       </w:rPr>
     </w:lvl>
   </w:abstractNum>
-  <w:abstractNum w:abstractNumId="39">
+  <w:abstractNum w:abstractNumId="39" w15:restartNumberingAfterBreak="0">
     <w:nsid w:val="66121F0D"/>
     <w:multiLevelType w:val="multilevel"/>
     <w:tmpl w:val="FE4C597A"/>
@@ -14629,7 +14492,7 @@
       </w:rPr>
     </w:lvl>
   </w:abstractNum>
-  <w:abstractNum w:abstractNumId="40">
+  <w:abstractNum w:abstractNumId="40" w15:restartNumberingAfterBreak="0">
     <w:nsid w:val="66602F3B"/>
     <w:multiLevelType w:val="multilevel"/>
     <w:tmpl w:val="683E895C"/>
@@ -14742,7 +14605,7 @@
       </w:rPr>
     </w:lvl>
   </w:abstractNum>
-  <w:abstractNum w:abstractNumId="41">
+  <w:abstractNum w:abstractNumId="41" w15:restartNumberingAfterBreak="0">
     <w:nsid w:val="77497DD2"/>
     <w:multiLevelType w:val="multilevel"/>
     <w:tmpl w:val="486EF43E"/>
@@ -14855,7 +14718,7 @@
       </w:rPr>
     </w:lvl>
   </w:abstractNum>
-  <w:abstractNum w:abstractNumId="42">
+  <w:abstractNum w:abstractNumId="42" w15:restartNumberingAfterBreak="0">
     <w:nsid w:val="7C35451A"/>
     <w:multiLevelType w:val="multilevel"/>
     <w:tmpl w:val="839EA884"/>
@@ -14968,7 +14831,7 @@
       </w:rPr>
     </w:lvl>
   </w:abstractNum>
-  <w:abstractNum w:abstractNumId="43">
+  <w:abstractNum w:abstractNumId="43" w15:restartNumberingAfterBreak="0">
     <w:nsid w:val="7C396BE7"/>
     <w:multiLevelType w:val="multilevel"/>
     <w:tmpl w:val="71566F58"/>
@@ -15217,7 +15080,7 @@
 </file>
 
 <file path=word/styles.xml><?xml version="1.0" encoding="utf-8"?>
-<w:styles xmlns:mc="http://schemas.openxmlformats.org/markup-compatibility/2006" xmlns:r="http://schemas.openxmlformats.org/officeDocument/2006/relationships" xmlns:w="http://schemas.openxmlformats.org/wordprocessingml/2006/main" xmlns:w14="http://schemas.microsoft.com/office/word/2010/wordml" xmlns:w15="http://schemas.microsoft.com/office/word/2012/wordml" mc:Ignorable="w14 w15">
+<w:styles xmlns:mc="http://schemas.openxmlformats.org/markup-compatibility/2006" xmlns:r="http://schemas.openxmlformats.org/officeDocument/2006/relationships" xmlns:w="http://schemas.openxmlformats.org/wordprocessingml/2006/main" xmlns:w14="http://schemas.microsoft.com/office/word/2010/wordml" xmlns:w15="http://schemas.microsoft.com/office/word/2012/wordml" xmlns:w16se="http://schemas.microsoft.com/office/word/2015/wordml/symex" mc:Ignorable="w14 w15 w16se">
   <w:docDefaults>
     <w:rPrDefault>
       <w:rPr>
@@ -15761,7 +15624,6 @@
     <w:tblPr>
       <w:tblStyleRowBandSize w:val="1"/>
       <w:tblStyleColBandSize w:val="1"/>
-      <w:tblInd w:w="0" w:type="dxa"/>
       <w:tblCellMar>
         <w:top w:w="100" w:type="dxa"/>
         <w:left w:w="100" w:type="dxa"/>
@@ -15775,7 +15637,6 @@
     <w:tblPr>
       <w:tblStyleRowBandSize w:val="1"/>
       <w:tblStyleColBandSize w:val="1"/>
-      <w:tblInd w:w="0" w:type="dxa"/>
       <w:tblCellMar>
         <w:top w:w="100" w:type="dxa"/>
         <w:left w:w="100" w:type="dxa"/>
@@ -15789,7 +15650,6 @@
     <w:tblPr>
       <w:tblStyleRowBandSize w:val="1"/>
       <w:tblStyleColBandSize w:val="1"/>
-      <w:tblInd w:w="0" w:type="dxa"/>
       <w:tblCellMar>
         <w:top w:w="100" w:type="dxa"/>
         <w:left w:w="100" w:type="dxa"/>

</xml_diff>